<commit_message>
Implementação e inserção das anotações do hibernate
</commit_message>
<xml_diff>
--- a/Documentos/Template_Em_Andamento (1).docx
+++ b/Documentos/Template_Em_Andamento (1).docx
@@ -52,8 +52,13 @@
       <w:r>
         <w:br/>
       </w:r>
-      <w:r>
-        <w:t>Easy Key</w:t>
+      <w:proofErr w:type="spellStart"/>
+      <w:r>
+        <w:t>Easy</w:t>
+      </w:r>
+      <w:proofErr w:type="spellEnd"/>
+      <w:r>
+        <w:t xml:space="preserve"> Key</w:t>
       </w:r>
     </w:p>
     <w:p>
@@ -139,7 +144,7 @@
           <w:sz w:val="24"/>
           <w:szCs w:val="24"/>
         </w:rPr>
-        <w:t>18 de maio de 2017</w:t>
+        <w:t>22 de maio de 2017</w:t>
       </w:r>
       <w:r>
         <w:rPr>
@@ -1367,22 +1372,19 @@
     <w:p>
       <w:pPr>
         <w:jc w:val="both"/>
-      </w:pPr>
-      <w:r>
         <w:rPr>
           <w:color w:val="000000"/>
           <w:sz w:val="27"/>
           <w:szCs w:val="27"/>
         </w:rPr>
-        <w:t>Este software tem como objetivo gerenciar a criação de senhas e o agendamento dos atendimentos marcados. Inicialmente alguns dados dos clientes serão armazenados para uma melhor organização dos atendimentos, tornando mais fácil a comunicação entre a atendente e o cliente em caso de algum problema. O próximo passo é gerar a senha de acordo com a necessidade dos atendimentos (Preferencial, comum, Judiciário e medicamento de alto custo), para direcionar melhor o cliente tornando o atendimento mais rápido. Após a senha ser gerada, os caixas terão duas opções em suas telas: Livre e Ocupado. Ao clicar na opção Livre o software deve de acordo com as prioridades e regras do sistema</w:t>
-      </w:r>
+      </w:pPr>
       <w:r>
         <w:rPr>
           <w:color w:val="000000"/>
           <w:sz w:val="27"/>
           <w:szCs w:val="27"/>
         </w:rPr>
-        <w:t>,</w:t>
+        <w:t>Este software tem como objetivo gerenciar a c</w:t>
       </w:r>
       <w:r>
         <w:rPr>
@@ -1390,7 +1392,119 @@
           <w:sz w:val="27"/>
           <w:szCs w:val="27"/>
         </w:rPr>
-        <w:t xml:space="preserve"> mostrar uma nova senha na tela disponível para os clientes, clicando em Ocupado o software deve apenas não direcionar uma senha aquele terminal.</w:t>
+        <w:t>riação de senhas e o armazenamento</w:t>
+      </w:r>
+      <w:r>
+        <w:rPr>
+          <w:color w:val="000000"/>
+          <w:sz w:val="27"/>
+          <w:szCs w:val="27"/>
+        </w:rPr>
+        <w:t xml:space="preserve"> dos atendimentos marcados. Inicialmente </w:t>
+      </w:r>
+      <w:r>
+        <w:rPr>
+          <w:color w:val="000000"/>
+          <w:sz w:val="27"/>
+          <w:szCs w:val="27"/>
+        </w:rPr>
+        <w:t xml:space="preserve">o usuário escolherá uma das opções dispostas na tela inicial da aplicação. Se o usuário escolher </w:t>
+      </w:r>
+      <w:r>
+        <w:rPr>
+          <w:color w:val="000000"/>
+          <w:sz w:val="27"/>
+          <w:szCs w:val="27"/>
+        </w:rPr>
+        <w:t>gerar a senha</w:t>
+      </w:r>
+      <w:r>
+        <w:rPr>
+          <w:color w:val="000000"/>
+          <w:sz w:val="27"/>
+          <w:szCs w:val="27"/>
+        </w:rPr>
+        <w:t>, ela será gerada</w:t>
+      </w:r>
+      <w:r>
+        <w:rPr>
+          <w:color w:val="000000"/>
+          <w:sz w:val="27"/>
+          <w:szCs w:val="27"/>
+        </w:rPr>
+        <w:t xml:space="preserve"> de acordo com a necessidade do</w:t>
+      </w:r>
+      <w:r>
+        <w:rPr>
+          <w:color w:val="000000"/>
+          <w:sz w:val="27"/>
+          <w:szCs w:val="27"/>
+        </w:rPr>
+        <w:t>s atendimentos (Preferencial, Comum, Judiciário e M</w:t>
+      </w:r>
+      <w:r>
+        <w:rPr>
+          <w:color w:val="000000"/>
+          <w:sz w:val="27"/>
+          <w:szCs w:val="27"/>
+        </w:rPr>
+        <w:t>edicamento de alto custo), para direcionar melhor o cliente tornando o atendimento mais rápido. Após a senha ser ger</w:t>
+      </w:r>
+      <w:r>
+        <w:rPr>
+          <w:color w:val="000000"/>
+          <w:sz w:val="27"/>
+          <w:szCs w:val="27"/>
+        </w:rPr>
+        <w:t>ada, os caixas devem escolher a opção de chamar senha,</w:t>
+      </w:r>
+      <w:r>
+        <w:rPr>
+          <w:color w:val="000000"/>
+          <w:sz w:val="27"/>
+          <w:szCs w:val="27"/>
+        </w:rPr>
+        <w:t xml:space="preserve"> </w:t>
+      </w:r>
+      <w:r>
+        <w:rPr>
+          <w:color w:val="000000"/>
+          <w:sz w:val="27"/>
+          <w:szCs w:val="27"/>
+        </w:rPr>
+        <w:t>a</w:t>
+      </w:r>
+      <w:r>
+        <w:rPr>
+          <w:color w:val="000000"/>
+          <w:sz w:val="27"/>
+          <w:szCs w:val="27"/>
+        </w:rPr>
+        <w:t xml:space="preserve">o clicar na opção </w:t>
+      </w:r>
+      <w:r>
+        <w:rPr>
+          <w:color w:val="000000"/>
+          <w:sz w:val="27"/>
+          <w:szCs w:val="27"/>
+        </w:rPr>
+        <w:t>o software irá abrir a tela de chamar as senhas, essa terá uma tabela atualizada com as quantidades de senhas e as 4 opções de senhas a serem chamadas. A terceira opção na tela principal é a Consulta aos atendimentos realizados, essa tela exibirá uma tabela contendo as informações básicas do atendimento: Tipo da senha atendida, data do atendimento e quantidade. A tela que será exibida para o cliente é uma tela contendo a fila de senhas a serem chamadas</w:t>
+      </w:r>
+      <w:r>
+        <w:rPr>
+          <w:color w:val="000000"/>
+          <w:sz w:val="27"/>
+          <w:szCs w:val="27"/>
+        </w:rPr>
+        <w:t>, essa terá o número e o tipo de senha a se direcionar ao caixa</w:t>
+      </w:r>
+      <w:r>
+        <w:rPr>
+          <w:color w:val="000000"/>
+          <w:sz w:val="27"/>
+          <w:szCs w:val="27"/>
+        </w:rPr>
+        <w:t>.</w:t>
       </w:r>
     </w:p>
     <w:p/>
@@ -2479,6 +2593,7 @@
               <w:jc w:val="center"/>
             </w:pPr>
             <w:r>
+              <w:lastRenderedPageBreak/>
               <w:t>RF06</w:t>
             </w:r>
           </w:p>
@@ -2615,7 +2730,6 @@
               <w:jc w:val="center"/>
             </w:pPr>
             <w:r>
-              <w:lastRenderedPageBreak/>
               <w:t>RF07</w:t>
             </w:r>
           </w:p>
@@ -2883,6 +2997,118 @@
             <w:r>
               <w:t>Aprovada</w:t>
             </w:r>
+          </w:p>
+        </w:tc>
+      </w:tr>
+      <w:tr>
+        <w:trPr>
+          <w:cantSplit/>
+        </w:trPr>
+        <w:tc>
+          <w:tcPr>
+            <w:tcW w:w="0" w:type="auto"/>
+            <w:tcBorders>
+              <w:top w:val="dotted" w:sz="4" w:space="0" w:color="auto"/>
+              <w:left w:val="dotted" w:sz="4" w:space="0" w:color="auto"/>
+              <w:bottom w:val="dotted" w:sz="4" w:space="0" w:color="auto"/>
+              <w:right w:val="dotted" w:sz="4" w:space="0" w:color="auto"/>
+            </w:tcBorders>
+            <w:vAlign w:val="center"/>
+          </w:tcPr>
+          <w:p>
+            <w:pPr>
+              <w:jc w:val="center"/>
+            </w:pPr>
+            <w:r>
+              <w:t>RF09</w:t>
+            </w:r>
+          </w:p>
+        </w:tc>
+        <w:tc>
+          <w:tcPr>
+            <w:tcW w:w="0" w:type="auto"/>
+            <w:tcBorders>
+              <w:top w:val="dotted" w:sz="4" w:space="0" w:color="auto"/>
+              <w:left w:val="nil"/>
+              <w:bottom w:val="dotted" w:sz="4" w:space="0" w:color="auto"/>
+              <w:right w:val="dotted" w:sz="4" w:space="0" w:color="auto"/>
+            </w:tcBorders>
+            <w:vAlign w:val="center"/>
+          </w:tcPr>
+          <w:p>
+            <w:pPr>
+              <w:jc w:val="center"/>
+            </w:pPr>
+          </w:p>
+        </w:tc>
+        <w:tc>
+          <w:tcPr>
+            <w:tcW w:w="0" w:type="auto"/>
+            <w:tcBorders>
+              <w:top w:val="dotted" w:sz="4" w:space="0" w:color="auto"/>
+              <w:left w:val="nil"/>
+              <w:bottom w:val="dotted" w:sz="4" w:space="0" w:color="auto"/>
+              <w:right w:val="dotted" w:sz="4" w:space="0" w:color="auto"/>
+            </w:tcBorders>
+            <w:vAlign w:val="center"/>
+          </w:tcPr>
+          <w:p>
+            <w:pPr>
+              <w:rPr>
+                <w:rFonts w:eastAsia="Arial" w:cs="Arial"/>
+              </w:rPr>
+            </w:pPr>
+          </w:p>
+        </w:tc>
+        <w:tc>
+          <w:tcPr>
+            <w:tcW w:w="0" w:type="auto"/>
+            <w:tcBorders>
+              <w:top w:val="dotted" w:sz="4" w:space="0" w:color="auto"/>
+              <w:left w:val="nil"/>
+              <w:bottom w:val="dotted" w:sz="4" w:space="0" w:color="auto"/>
+              <w:right w:val="dotted" w:sz="4" w:space="0" w:color="auto"/>
+            </w:tcBorders>
+            <w:vAlign w:val="center"/>
+          </w:tcPr>
+          <w:p>
+            <w:pPr>
+              <w:jc w:val="center"/>
+            </w:pPr>
+          </w:p>
+        </w:tc>
+        <w:tc>
+          <w:tcPr>
+            <w:tcW w:w="0" w:type="auto"/>
+            <w:tcBorders>
+              <w:top w:val="dotted" w:sz="4" w:space="0" w:color="auto"/>
+              <w:left w:val="dotted" w:sz="4" w:space="0" w:color="auto"/>
+              <w:bottom w:val="dotted" w:sz="4" w:space="0" w:color="auto"/>
+              <w:right w:val="dotted" w:sz="4" w:space="0" w:color="auto"/>
+            </w:tcBorders>
+            <w:vAlign w:val="center"/>
+          </w:tcPr>
+          <w:p>
+            <w:pPr>
+              <w:jc w:val="center"/>
+            </w:pPr>
+          </w:p>
+        </w:tc>
+        <w:tc>
+          <w:tcPr>
+            <w:tcW w:w="0" w:type="auto"/>
+            <w:tcBorders>
+              <w:top w:val="dotted" w:sz="4" w:space="0" w:color="auto"/>
+              <w:left w:val="nil"/>
+              <w:bottom w:val="dotted" w:sz="4" w:space="0" w:color="auto"/>
+              <w:right w:val="dotted" w:sz="4" w:space="0" w:color="auto"/>
+            </w:tcBorders>
+            <w:vAlign w:val="center"/>
+          </w:tcPr>
+          <w:p>
+            <w:pPr>
+              <w:jc w:val="center"/>
+            </w:pPr>
           </w:p>
         </w:tc>
       </w:tr>
@@ -3309,8 +3535,13 @@
               <w:jc w:val="both"/>
             </w:pPr>
             <w:r>
-              <w:t>O sistema será desenvolvido na linguagem java</w:t>
-            </w:r>
+              <w:t xml:space="preserve">O sistema será desenvolvido na linguagem </w:t>
+            </w:r>
+            <w:proofErr w:type="spellStart"/>
+            <w:r>
+              <w:t>java</w:t>
+            </w:r>
+            <w:proofErr w:type="spellEnd"/>
           </w:p>
         </w:tc>
         <w:tc>
@@ -3525,7 +3756,35 @@
               <w:rPr>
                 <w:color w:val="000000"/>
               </w:rPr>
-              <w:t xml:space="preserve">Java Runtime Environment </w:t>
+              <w:t xml:space="preserve">Java </w:t>
+            </w:r>
+            <w:proofErr w:type="spellStart"/>
+            <w:r>
+              <w:rPr>
+                <w:color w:val="000000"/>
+              </w:rPr>
+              <w:t>Runtime</w:t>
+            </w:r>
+            <w:proofErr w:type="spellEnd"/>
+            <w:r>
+              <w:rPr>
+                <w:color w:val="000000"/>
+              </w:rPr>
+              <w:t xml:space="preserve"> </w:t>
+            </w:r>
+            <w:proofErr w:type="spellStart"/>
+            <w:r>
+              <w:rPr>
+                <w:color w:val="000000"/>
+              </w:rPr>
+              <w:t>Environment</w:t>
+            </w:r>
+            <w:proofErr w:type="spellEnd"/>
+            <w:r>
+              <w:rPr>
+                <w:color w:val="000000"/>
+              </w:rPr>
+              <w:t xml:space="preserve"> </w:t>
             </w:r>
             <w:r>
               <w:rPr>
@@ -3905,7 +4164,7 @@
           <w:sz w:val="24"/>
           <w:szCs w:val="24"/>
         </w:rPr>
-        <w:t>normal</w:t>
+        <w:t>comum</w:t>
       </w:r>
       <w:r>
         <w:rPr>
@@ -6018,7 +6277,25 @@
           <w:sz w:val="24"/>
           <w:szCs w:val="24"/>
         </w:rPr>
-        <w:t>O usuário ao clicar em uma das opções de senhas, só poderá escolher qualquer outra opção na tela após clicar em uma das opções da caixa de dialogo que irá abrir para confirmação(confi</w:t>
+        <w:t xml:space="preserve">O usuário ao clicar em uma das opções de senhas, só poderá escolher qualquer outra opção na tela após clicar em uma das opções da caixa de </w:t>
+      </w:r>
+      <w:proofErr w:type="spellStart"/>
+      <w:r>
+        <w:rPr>
+          <w:rFonts w:cs="Arial"/>
+          <w:sz w:val="24"/>
+          <w:szCs w:val="24"/>
+        </w:rPr>
+        <w:t>dialogo</w:t>
+      </w:r>
+      <w:proofErr w:type="spellEnd"/>
+      <w:r>
+        <w:rPr>
+          <w:rFonts w:cs="Arial"/>
+          <w:sz w:val="24"/>
+          <w:szCs w:val="24"/>
+        </w:rPr>
+        <w:t xml:space="preserve"> que irá abrir para confirmação(confi</w:t>
       </w:r>
       <w:r>
         <w:rPr>
@@ -6214,7 +6491,29 @@
           <w:sz w:val="24"/>
           <w:szCs w:val="24"/>
         </w:rPr>
-        <w:t>Clicar no na seta para voltar</w:t>
+        <w:t xml:space="preserve">Clicar </w:t>
+      </w:r>
+      <w:proofErr w:type="spellStart"/>
+      <w:r>
+        <w:rPr>
+          <w:rFonts w:cs="Arial"/>
+          <w:b/>
+          <w:color w:val="4472C4" w:themeColor="accent1"/>
+          <w:sz w:val="24"/>
+          <w:szCs w:val="24"/>
+        </w:rPr>
+        <w:t>no na</w:t>
+      </w:r>
+      <w:proofErr w:type="spellEnd"/>
+      <w:r>
+        <w:rPr>
+          <w:rFonts w:cs="Arial"/>
+          <w:b/>
+          <w:color w:val="4472C4" w:themeColor="accent1"/>
+          <w:sz w:val="24"/>
+          <w:szCs w:val="24"/>
+        </w:rPr>
+        <w:t xml:space="preserve"> seta para voltar</w:t>
       </w:r>
       <w:r>
         <w:rPr>
@@ -6725,7 +7024,25 @@
           <w:sz w:val="24"/>
           <w:szCs w:val="24"/>
         </w:rPr>
-        <w:t>O usuário ao clicar em uma das opções de senhas, só poderá escolher qualquer outra opção na tela após clicar em uma das opções da caixa de dialogo que irá abrir para confirmação(confi</w:t>
+        <w:t xml:space="preserve">O usuário ao clicar em uma das opções de senhas, só poderá escolher qualquer outra opção na tela após clicar em uma das opções da caixa de </w:t>
+      </w:r>
+      <w:proofErr w:type="spellStart"/>
+      <w:r>
+        <w:rPr>
+          <w:rFonts w:cs="Arial"/>
+          <w:sz w:val="24"/>
+          <w:szCs w:val="24"/>
+        </w:rPr>
+        <w:t>dialogo</w:t>
+      </w:r>
+      <w:proofErr w:type="spellEnd"/>
+      <w:r>
+        <w:rPr>
+          <w:rFonts w:cs="Arial"/>
+          <w:sz w:val="24"/>
+          <w:szCs w:val="24"/>
+        </w:rPr>
+        <w:t xml:space="preserve"> que irá abrir para confirmação(confi</w:t>
       </w:r>
       <w:r>
         <w:rPr>
@@ -6922,7 +7239,29 @@
           <w:sz w:val="24"/>
           <w:szCs w:val="24"/>
         </w:rPr>
-        <w:t>Clicar no na seta para voltar</w:t>
+        <w:t xml:space="preserve">Clicar </w:t>
+      </w:r>
+      <w:proofErr w:type="spellStart"/>
+      <w:r>
+        <w:rPr>
+          <w:rFonts w:cs="Arial"/>
+          <w:b/>
+          <w:color w:val="4472C4" w:themeColor="accent1"/>
+          <w:sz w:val="24"/>
+          <w:szCs w:val="24"/>
+        </w:rPr>
+        <w:t>no na</w:t>
+      </w:r>
+      <w:proofErr w:type="spellEnd"/>
+      <w:r>
+        <w:rPr>
+          <w:rFonts w:cs="Arial"/>
+          <w:b/>
+          <w:color w:val="4472C4" w:themeColor="accent1"/>
+          <w:sz w:val="24"/>
+          <w:szCs w:val="24"/>
+        </w:rPr>
+        <w:t xml:space="preserve"> seta para voltar</w:t>
       </w:r>
       <w:r>
         <w:rPr>
@@ -7082,7 +7421,18 @@
           <w:lang w:eastAsia="en-US"/>
         </w:rPr>
         <w:lastRenderedPageBreak/>
-        <w:t>Tela de Consulta</w:t>
+        <w:t xml:space="preserve">Tela de </w:t>
+      </w:r>
+      <w:bookmarkStart w:id="22" w:name="_GoBack"/>
+      <w:bookmarkEnd w:id="22"/>
+      <w:r>
+        <w:rPr>
+          <w:b/>
+          <w:sz w:val="24"/>
+          <w:szCs w:val="24"/>
+          <w:lang w:eastAsia="en-US"/>
+        </w:rPr>
+        <w:t>Consulta</w:t>
       </w:r>
       <w:r>
         <w:rPr>
@@ -7443,7 +7793,25 @@
           <w:sz w:val="24"/>
           <w:szCs w:val="24"/>
         </w:rPr>
-        <w:t xml:space="preserve"> O usuário escolhe uma data que não foi feita nenhum atendimento. O sistema deverá exibir a mensagem: “Nesta data não foram realizados nenhum atendimento”.</w:t>
+        <w:t xml:space="preserve"> O usuário escolhe uma data que não foi feita </w:t>
+      </w:r>
+      <w:proofErr w:type="spellStart"/>
+      <w:r>
+        <w:rPr>
+          <w:rFonts w:cs="Arial"/>
+          <w:sz w:val="24"/>
+          <w:szCs w:val="24"/>
+        </w:rPr>
+        <w:t>nenhum</w:t>
+      </w:r>
+      <w:proofErr w:type="spellEnd"/>
+      <w:r>
+        <w:rPr>
+          <w:rFonts w:cs="Arial"/>
+          <w:sz w:val="24"/>
+          <w:szCs w:val="24"/>
+        </w:rPr>
+        <w:t xml:space="preserve"> atendimento. O sistema deverá exibir a mensagem: “Nesta data não foram realizados nenhum atendimento”.</w:t>
       </w:r>
     </w:p>
     <w:p>
@@ -7504,11 +7872,11 @@
       <w:pPr>
         <w:pStyle w:val="Titulo1"/>
       </w:pPr>
-      <w:bookmarkStart w:id="22" w:name="_Toc482698253"/>
+      <w:bookmarkStart w:id="23" w:name="_Toc482698253"/>
       <w:r>
         <w:t>Diagrama de Classes</w:t>
       </w:r>
-      <w:bookmarkEnd w:id="22"/>
+      <w:bookmarkEnd w:id="23"/>
     </w:p>
     <w:p>
       <w:pPr>
@@ -7518,7 +7886,6 @@
           <w:lang w:eastAsia="en-US"/>
         </w:rPr>
       </w:pPr>
-      <w:bookmarkStart w:id="23" w:name="_GoBack"/>
       <w:r>
         <w:rPr>
           <w:noProof/>
@@ -7572,7 +7939,6 @@
           </wp:inline>
         </w:drawing>
       </w:r>
-      <w:bookmarkEnd w:id="23"/>
     </w:p>
     <w:sectPr>
       <w:pgSz w:w="11907" w:h="16840" w:code="9"/>
@@ -7851,7 +8217,10 @@
         <w:t xml:space="preserve"> Valores para o </w:t>
       </w:r>
       <w:r>
-        <w:t>Status: Proposto,  Aprovado,  Rejeitado, Em Avaliação, Substituído por, Dividido em, Mesclado com, Cancelado</w:t>
+        <w:t xml:space="preserve">Status: </w:t>
+      </w:r>
+      <w:r>
+        <w:t>Proposto,  Aprovado,  Rejeitado, Em Avaliação, Substituído por, Dividido em, Mesclado com, Cancelado</w:t>
       </w:r>
       <w:r>
         <w:tab/>

</xml_diff>